<commit_message>
adição do intervalo de captação de dados do sensor na documentação
</commit_message>
<xml_diff>
--- a/Documentação/Documentacao_BeCold_V2.docx
+++ b/Documentação/Documentacao_BeCold_V2.docx
@@ -17,12 +17,6 @@
         <w:gridCol w:w="4321"/>
       </w:tblGrid>
       <w:tr>
-        <w:tblPrEx>
-          <w:tblCellMar>
-            <w:top w:w="0" w:type="dxa"/>
-            <w:bottom w:w="0" w:type="dxa"/>
-          </w:tblCellMar>
-        </w:tblPrEx>
         <w:tc>
           <w:tcPr>
             <w:tcW w:w="4399" w:type="dxa"/>
@@ -85,12 +79,6 @@
         </w:tc>
       </w:tr>
       <w:tr>
-        <w:tblPrEx>
-          <w:tblCellMar>
-            <w:top w:w="0" w:type="dxa"/>
-            <w:bottom w:w="0" w:type="dxa"/>
-          </w:tblCellMar>
-        </w:tblPrEx>
         <w:tc>
           <w:tcPr>
             <w:tcW w:w="4399" w:type="dxa"/>
@@ -159,12 +147,6 @@
         </w:tc>
       </w:tr>
       <w:tr>
-        <w:tblPrEx>
-          <w:tblCellMar>
-            <w:top w:w="0" w:type="dxa"/>
-            <w:bottom w:w="0" w:type="dxa"/>
-          </w:tblCellMar>
-        </w:tblPrEx>
         <w:tc>
           <w:tcPr>
             <w:tcW w:w="4399" w:type="dxa"/>
@@ -232,12 +214,6 @@
         </w:tc>
       </w:tr>
       <w:tr>
-        <w:tblPrEx>
-          <w:tblCellMar>
-            <w:top w:w="0" w:type="dxa"/>
-            <w:bottom w:w="0" w:type="dxa"/>
-          </w:tblCellMar>
-        </w:tblPrEx>
         <w:tc>
           <w:tcPr>
             <w:tcW w:w="4399" w:type="dxa"/>
@@ -305,12 +281,6 @@
         </w:tc>
       </w:tr>
       <w:tr>
-        <w:tblPrEx>
-          <w:tblCellMar>
-            <w:top w:w="0" w:type="dxa"/>
-            <w:bottom w:w="0" w:type="dxa"/>
-          </w:tblCellMar>
-        </w:tblPrEx>
         <w:tc>
           <w:tcPr>
             <w:tcW w:w="4399" w:type="dxa"/>
@@ -378,12 +348,6 @@
         </w:tc>
       </w:tr>
       <w:tr>
-        <w:tblPrEx>
-          <w:tblCellMar>
-            <w:top w:w="0" w:type="dxa"/>
-            <w:bottom w:w="0" w:type="dxa"/>
-          </w:tblCellMar>
-        </w:tblPrEx>
         <w:tc>
           <w:tcPr>
             <w:tcW w:w="4399" w:type="dxa"/>
@@ -451,12 +415,6 @@
         </w:tc>
       </w:tr>
       <w:tr>
-        <w:tblPrEx>
-          <w:tblCellMar>
-            <w:top w:w="0" w:type="dxa"/>
-            <w:bottom w:w="0" w:type="dxa"/>
-          </w:tblCellMar>
-        </w:tblPrEx>
         <w:tc>
           <w:tcPr>
             <w:tcW w:w="4399" w:type="dxa"/>
@@ -1030,6 +988,23 @@
           <w:sz w:val="24"/>
         </w:rPr>
         <w:t xml:space="preserve"> O projeto comporta uma plataforma que vai possibilitar o armazenamento, análise e captura de dados a respeito da umidade e temperatura, dentro dos módulos de um determinado DataCenter.</w:t>
+      </w:r>
+    </w:p>
+    <w:p>
+      <w:pPr>
+        <w:suppressAutoHyphens/>
+        <w:spacing w:line="256" w:lineRule="auto"/>
+        <w:rPr>
+          <w:rFonts w:ascii="Quire Sans" w:eastAsia="Quire Sans" w:hAnsi="Quire Sans" w:cs="Quire Sans"/>
+          <w:sz w:val="24"/>
+        </w:rPr>
+      </w:pPr>
+      <w:r>
+        <w:rPr>
+          <w:rFonts w:ascii="Quire Sans" w:eastAsia="Quire Sans" w:hAnsi="Quire Sans" w:cs="Quire Sans"/>
+          <w:sz w:val="24"/>
+        </w:rPr>
+        <w:t xml:space="preserve">O intervalo da captação e exibição dos dados será a cada 30 minutos. </w:t>
       </w:r>
     </w:p>
     <w:p>
@@ -1188,12 +1163,6 @@
         <w:gridCol w:w="1492"/>
       </w:tblGrid>
       <w:tr>
-        <w:tblPrEx>
-          <w:tblCellMar>
-            <w:top w:w="0" w:type="dxa"/>
-            <w:bottom w:w="0" w:type="dxa"/>
-          </w:tblCellMar>
-        </w:tblPrEx>
         <w:trPr>
           <w:trHeight w:val="1"/>
         </w:trPr>
@@ -1320,12 +1289,6 @@
         </w:tc>
       </w:tr>
       <w:tr>
-        <w:tblPrEx>
-          <w:tblCellMar>
-            <w:top w:w="0" w:type="dxa"/>
-            <w:bottom w:w="0" w:type="dxa"/>
-          </w:tblCellMar>
-        </w:tblPrEx>
         <w:tc>
           <w:tcPr>
             <w:tcW w:w="2026" w:type="dxa"/>
@@ -1487,12 +1450,6 @@
         </w:tc>
       </w:tr>
       <w:tr>
-        <w:tblPrEx>
-          <w:tblCellMar>
-            <w:top w:w="0" w:type="dxa"/>
-            <w:bottom w:w="0" w:type="dxa"/>
-          </w:tblCellMar>
-        </w:tblPrEx>
         <w:tc>
           <w:tcPr>
             <w:tcW w:w="2026" w:type="dxa"/>
@@ -1741,12 +1698,6 @@
         </w:tc>
       </w:tr>
       <w:tr>
-        <w:tblPrEx>
-          <w:tblCellMar>
-            <w:top w:w="0" w:type="dxa"/>
-            <w:bottom w:w="0" w:type="dxa"/>
-          </w:tblCellMar>
-        </w:tblPrEx>
         <w:trPr>
           <w:trHeight w:val="1"/>
         </w:trPr>
@@ -1910,12 +1861,6 @@
         </w:tc>
       </w:tr>
       <w:tr>
-        <w:tblPrEx>
-          <w:tblCellMar>
-            <w:top w:w="0" w:type="dxa"/>
-            <w:bottom w:w="0" w:type="dxa"/>
-          </w:tblCellMar>
-        </w:tblPrEx>
         <w:trPr>
           <w:trHeight w:val="1"/>
         </w:trPr>
@@ -2058,12 +2003,6 @@
         </w:tc>
       </w:tr>
       <w:tr>
-        <w:tblPrEx>
-          <w:tblCellMar>
-            <w:top w:w="0" w:type="dxa"/>
-            <w:bottom w:w="0" w:type="dxa"/>
-          </w:tblCellMar>
-        </w:tblPrEx>
         <w:trPr>
           <w:trHeight w:val="1"/>
         </w:trPr>
@@ -2184,12 +2123,6 @@
         </w:tc>
       </w:tr>
       <w:tr>
-        <w:tblPrEx>
-          <w:tblCellMar>
-            <w:top w:w="0" w:type="dxa"/>
-            <w:bottom w:w="0" w:type="dxa"/>
-          </w:tblCellMar>
-        </w:tblPrEx>
         <w:trPr>
           <w:trHeight w:val="1"/>
         </w:trPr>

</xml_diff>